<commit_message>
Kleine spelling error, program.vl -> program.cl
</commit_message>
<xml_diff>
--- a/AdvancedGraphics-Prac3 Report.docx
+++ b/AdvancedGraphics-Prac3 Report.docx
@@ -1,6 +1,6 @@
 
 <file path=word/document.xml><?xml version="1.0" encoding="utf-8"?>
-<w:document xmlns:wpc="http://schemas.microsoft.com/office/word/2010/wordprocessingCanvas" xmlns:mc="http://schemas.openxmlformats.org/markup-compatibility/2006" xmlns:o="urn:schemas-microsoft-com:office:office" xmlns:r="http://schemas.openxmlformats.org/officeDocument/2006/relationships" xmlns:m="http://schemas.openxmlformats.org/officeDocument/2006/math" xmlns:v="urn:schemas-microsoft-com:vml" xmlns:wp14="http://schemas.microsoft.com/office/word/2010/wordprocessingDrawing" xmlns:wp="http://schemas.openxmlformats.org/drawingml/2006/wordprocessingDrawing" xmlns:w10="urn:schemas-microsoft-com:office:word" xmlns:w="http://schemas.openxmlformats.org/wordprocessingml/2006/main" xmlns:w14="http://schemas.microsoft.com/office/word/2010/wordml" xmlns:w15="http://schemas.microsoft.com/office/word/2012/wordml" xmlns:wpg="http://schemas.microsoft.com/office/word/2010/wordprocessingGroup" xmlns:wpi="http://schemas.microsoft.com/office/word/2010/wordprocessingInk" xmlns:wne="http://schemas.microsoft.com/office/word/2006/wordml" xmlns:wps="http://schemas.microsoft.com/office/word/2010/wordprocessingShape" mc:Ignorable="w14 w15 wp14">
+<w:document xmlns:wpc="http://schemas.microsoft.com/office/word/2010/wordprocessingCanvas" xmlns:cx="http://schemas.microsoft.com/office/drawing/2014/chartex" xmlns:cx1="http://schemas.microsoft.com/office/drawing/2015/9/8/chartex" xmlns:cx2="http://schemas.microsoft.com/office/drawing/2015/10/21/chartex" xmlns:mc="http://schemas.openxmlformats.org/markup-compatibility/2006" xmlns:o="urn:schemas-microsoft-com:office:office" xmlns:r="http://schemas.openxmlformats.org/officeDocument/2006/relationships" xmlns:m="http://schemas.openxmlformats.org/officeDocument/2006/math" xmlns:v="urn:schemas-microsoft-com:vml" xmlns:wp14="http://schemas.microsoft.com/office/word/2010/wordprocessingDrawing" xmlns:wp="http://schemas.openxmlformats.org/drawingml/2006/wordprocessingDrawing" xmlns:w10="urn:schemas-microsoft-com:office:word" xmlns:w="http://schemas.openxmlformats.org/wordprocessingml/2006/main" xmlns:w14="http://schemas.microsoft.com/office/word/2010/wordml" xmlns:w15="http://schemas.microsoft.com/office/word/2012/wordml" xmlns:w16se="http://schemas.microsoft.com/office/word/2015/wordml/symex" xmlns:wpg="http://schemas.microsoft.com/office/word/2010/wordprocessingGroup" xmlns:wpi="http://schemas.microsoft.com/office/word/2010/wordprocessingInk" xmlns:wne="http://schemas.microsoft.com/office/word/2006/wordml" xmlns:wps="http://schemas.microsoft.com/office/word/2010/wordprocessingShape" mc:Ignorable="w14 w15 w16se wp14">
   <w:body>
     <w:p>
       <w:pPr>
@@ -32,7 +32,7 @@
           <w:rFonts w:eastAsia="Times New Roman" w:cstheme="minorHAnsi"/>
           <w:sz w:val="24"/>
           <w:szCs w:val="24"/>
-          <w:lang w:eastAsia="en-GB"/>
+          <w:lang w:val="nl-NL" w:eastAsia="en-GB"/>
         </w:rPr>
       </w:pPr>
       <w:r>
@@ -43,11 +43,10 @@
           <w:color w:val="000000"/>
           <w:sz w:val="24"/>
           <w:szCs w:val="24"/>
-          <w:lang w:eastAsia="en-GB"/>
-        </w:rPr>
-        <w:t xml:space="preserve">Dustin </w:t>
-      </w:r>
-      <w:proofErr w:type="gramStart"/>
+          <w:lang w:val="nl-NL" w:eastAsia="en-GB"/>
+        </w:rPr>
+        <w:t>Dustin Meije</w:t>
+      </w:r>
       <w:r>
         <w:rPr>
           <w:rFonts w:eastAsia="Times New Roman" w:cstheme="minorHAnsi"/>
@@ -56,9 +55,9 @@
           <w:color w:val="000000"/>
           <w:sz w:val="24"/>
           <w:szCs w:val="24"/>
-          <w:lang w:eastAsia="en-GB"/>
-        </w:rPr>
-        <w:t>Meije</w:t>
+          <w:lang w:val="nl-NL" w:eastAsia="en-GB"/>
+        </w:rPr>
+        <w:t>r(5726328) &amp; Luuk van de Wiel(</w:t>
       </w:r>
       <w:r>
         <w:rPr>
@@ -68,32 +67,7 @@
           <w:color w:val="000000"/>
           <w:sz w:val="24"/>
           <w:szCs w:val="24"/>
-          <w:lang w:eastAsia="en-GB"/>
-        </w:rPr>
-        <w:t>r(</w:t>
-      </w:r>
-      <w:proofErr w:type="gramEnd"/>
-      <w:r>
-        <w:rPr>
-          <w:rFonts w:eastAsia="Times New Roman" w:cstheme="minorHAnsi"/>
-          <w:i/>
-          <w:iCs/>
-          <w:color w:val="000000"/>
-          <w:sz w:val="24"/>
-          <w:szCs w:val="24"/>
-          <w:lang w:eastAsia="en-GB"/>
-        </w:rPr>
-        <w:t>5726328) &amp; Luuk van de Wiel(</w:t>
-      </w:r>
-      <w:r>
-        <w:rPr>
-          <w:rFonts w:eastAsia="Times New Roman" w:cstheme="minorHAnsi"/>
-          <w:i/>
-          <w:iCs/>
-          <w:color w:val="000000"/>
-          <w:sz w:val="24"/>
-          <w:szCs w:val="24"/>
-          <w:lang w:eastAsia="en-GB"/>
+          <w:lang w:val="nl-NL" w:eastAsia="en-GB"/>
         </w:rPr>
         <w:t>4088212)</w:t>
       </w:r>
@@ -105,7 +79,7 @@
           <w:rFonts w:eastAsia="Times New Roman" w:cstheme="minorHAnsi"/>
           <w:sz w:val="24"/>
           <w:szCs w:val="24"/>
-          <w:lang w:eastAsia="en-GB"/>
+          <w:lang w:val="nl-NL" w:eastAsia="en-GB"/>
         </w:rPr>
       </w:pPr>
     </w:p>
@@ -388,28 +362,688 @@
         </w:rPr>
         <w:t>CPU Path Tracer</w:t>
       </w:r>
+    </w:p>
+    <w:p>
+      <w:pPr>
+        <w:spacing w:after="0" w:line="276" w:lineRule="auto"/>
+        <w:rPr>
+          <w:rFonts w:eastAsia="Times New Roman" w:cstheme="minorHAnsi"/>
+          <w:sz w:val="24"/>
+          <w:szCs w:val="24"/>
+          <w:lang w:eastAsia="en-GB"/>
+        </w:rPr>
+      </w:pPr>
+      <w:r>
+        <w:rPr>
+          <w:rFonts w:eastAsia="Times New Roman" w:cstheme="minorHAnsi"/>
+          <w:color w:val="000000"/>
+          <w:sz w:val="24"/>
+          <w:szCs w:val="24"/>
+          <w:lang w:eastAsia="en-GB"/>
+        </w:rPr>
+        <w:t xml:space="preserve">Our first focus was to create the most basic Path Tracer imaginable so that we could obtain a ‘ground truth’ image to compare our more advanced implementations with. This path tracer be found in the </w:t>
+      </w:r>
+      <w:proofErr w:type="spellStart"/>
+      <w:r>
+        <w:rPr>
+          <w:rFonts w:eastAsia="Times New Roman" w:cstheme="minorHAnsi"/>
+          <w:color w:val="000000"/>
+          <w:sz w:val="24"/>
+          <w:szCs w:val="24"/>
+          <w:lang w:eastAsia="en-GB"/>
+        </w:rPr>
+        <w:t>BasicSample</w:t>
+      </w:r>
+      <w:proofErr w:type="spellEnd"/>
+      <w:r>
+        <w:rPr>
+          <w:rFonts w:eastAsia="Times New Roman" w:cstheme="minorHAnsi"/>
+          <w:color w:val="000000"/>
+          <w:sz w:val="24"/>
+          <w:szCs w:val="24"/>
+          <w:lang w:eastAsia="en-GB"/>
+        </w:rPr>
+        <w:t xml:space="preserve"> function in Renderer.cpp.</w:t>
+      </w:r>
+    </w:p>
+    <w:p>
+      <w:pPr>
+        <w:spacing w:after="0" w:line="276" w:lineRule="auto"/>
+        <w:rPr>
+          <w:rFonts w:eastAsia="Times New Roman" w:cstheme="minorHAnsi"/>
+          <w:sz w:val="24"/>
+          <w:szCs w:val="24"/>
+          <w:lang w:eastAsia="en-GB"/>
+        </w:rPr>
+      </w:pPr>
+    </w:p>
+    <w:p>
+      <w:pPr>
+        <w:spacing w:after="0" w:line="276" w:lineRule="auto"/>
+        <w:rPr>
+          <w:rFonts w:eastAsia="Times New Roman" w:cstheme="minorHAnsi"/>
+          <w:color w:val="000000"/>
+          <w:sz w:val="24"/>
+          <w:szCs w:val="24"/>
+          <w:lang w:eastAsia="en-GB"/>
+        </w:rPr>
+      </w:pPr>
+      <w:r>
+        <w:rPr>
+          <w:rFonts w:eastAsia="Times New Roman" w:cstheme="minorHAnsi"/>
+          <w:color w:val="000000"/>
+          <w:sz w:val="24"/>
+          <w:szCs w:val="24"/>
+          <w:lang w:eastAsia="en-GB"/>
+        </w:rPr>
+        <w:t>To compare outputs of different path tracer implementations, we use the total energy count of the scene. This sum of energies from each pixel should eventually be (almost) the same if the path tracers converge. The second tactic we used was to compare to implementations side-by-side by splitting the image in two halves, this was useful for quick identification if something was awry.</w:t>
+      </w:r>
+    </w:p>
+    <w:p>
+      <w:pPr>
+        <w:spacing w:after="0" w:line="276" w:lineRule="auto"/>
+        <w:rPr>
+          <w:rFonts w:eastAsia="Times New Roman" w:cstheme="minorHAnsi"/>
+          <w:color w:val="000000"/>
+          <w:sz w:val="24"/>
+          <w:szCs w:val="24"/>
+          <w:lang w:eastAsia="en-GB"/>
+        </w:rPr>
+      </w:pPr>
+    </w:p>
+    <w:p>
+      <w:pPr>
+        <w:spacing w:after="0" w:line="276" w:lineRule="auto"/>
+        <w:rPr>
+          <w:rFonts w:eastAsia="Times New Roman" w:cstheme="minorHAnsi"/>
+          <w:color w:val="000000"/>
+          <w:sz w:val="24"/>
+          <w:szCs w:val="24"/>
+          <w:lang w:eastAsia="en-GB"/>
+        </w:rPr>
+      </w:pPr>
+      <w:r>
+        <w:rPr>
+          <w:rFonts w:eastAsia="Times New Roman" w:cstheme="minorHAnsi"/>
+          <w:color w:val="000000"/>
+          <w:sz w:val="24"/>
+          <w:szCs w:val="24"/>
+          <w:lang w:eastAsia="en-GB"/>
+        </w:rPr>
+        <w:t>The Sample function is our function which implements all of</w:t>
+      </w:r>
+      <w:r>
+        <w:rPr>
+          <w:rFonts w:eastAsia="Times New Roman" w:cstheme="minorHAnsi"/>
+          <w:color w:val="000000"/>
+          <w:sz w:val="24"/>
+          <w:szCs w:val="24"/>
+          <w:lang w:eastAsia="en-GB"/>
+        </w:rPr>
+        <w:t xml:space="preserve"> the variance reduction methods. In here, RR, NEE, IS (Cosine Weighted Distribution), Re</w:t>
+      </w:r>
+      <w:r>
+        <w:rPr>
+          <w:rFonts w:eastAsia="Times New Roman" w:cstheme="minorHAnsi"/>
+          <w:color w:val="000000"/>
+          <w:sz w:val="24"/>
+          <w:szCs w:val="24"/>
+          <w:lang w:eastAsia="en-GB"/>
+        </w:rPr>
+        <w:t>flection and Refraction are implemented and used</w:t>
+      </w:r>
+      <w:r>
+        <w:rPr>
+          <w:rFonts w:eastAsia="Times New Roman" w:cstheme="minorHAnsi"/>
+          <w:color w:val="000000"/>
+          <w:sz w:val="24"/>
+          <w:szCs w:val="24"/>
+          <w:lang w:eastAsia="en-GB"/>
+        </w:rPr>
+        <w:t>.</w:t>
+      </w:r>
+      <w:r>
+        <w:rPr>
+          <w:rFonts w:eastAsia="Times New Roman" w:cstheme="minorHAnsi"/>
+          <w:color w:val="000000"/>
+          <w:sz w:val="24"/>
+          <w:szCs w:val="24"/>
+          <w:lang w:eastAsia="en-GB"/>
+        </w:rPr>
+        <w:t xml:space="preserve"> </w:t>
+      </w:r>
+    </w:p>
+    <w:p>
+      <w:pPr>
+        <w:spacing w:after="0" w:line="276" w:lineRule="auto"/>
+        <w:rPr>
+          <w:rFonts w:eastAsia="Times New Roman" w:cstheme="minorHAnsi"/>
+          <w:color w:val="000000"/>
+          <w:sz w:val="24"/>
+          <w:szCs w:val="24"/>
+          <w:lang w:eastAsia="en-GB"/>
+        </w:rPr>
+      </w:pPr>
+    </w:p>
+    <w:p>
+      <w:pPr>
+        <w:spacing w:after="0" w:line="276" w:lineRule="auto"/>
+        <w:rPr>
+          <w:rFonts w:eastAsia="Times New Roman" w:cstheme="minorHAnsi"/>
+          <w:color w:val="000000"/>
+          <w:sz w:val="24"/>
+          <w:szCs w:val="24"/>
+          <w:lang w:eastAsia="en-GB"/>
+        </w:rPr>
+      </w:pPr>
+      <w:r>
+        <w:rPr>
+          <w:rFonts w:eastAsia="Times New Roman" w:cstheme="minorHAnsi"/>
+          <w:color w:val="000000"/>
+          <w:sz w:val="24"/>
+          <w:szCs w:val="24"/>
+          <w:lang w:eastAsia="en-GB"/>
+        </w:rPr>
+        <w:t xml:space="preserve">For NEE, we created a </w:t>
+      </w:r>
+      <w:proofErr w:type="spellStart"/>
+      <w:r>
+        <w:rPr>
+          <w:rFonts w:eastAsia="Times New Roman" w:cstheme="minorHAnsi"/>
+          <w:color w:val="000000"/>
+          <w:sz w:val="24"/>
+          <w:szCs w:val="24"/>
+          <w:lang w:eastAsia="en-GB"/>
+        </w:rPr>
+        <w:t>DirectSampleLights</w:t>
+      </w:r>
+      <w:proofErr w:type="spellEnd"/>
+      <w:r>
+        <w:rPr>
+          <w:rFonts w:eastAsia="Times New Roman" w:cstheme="minorHAnsi"/>
+          <w:color w:val="000000"/>
+          <w:sz w:val="24"/>
+          <w:szCs w:val="24"/>
+          <w:lang w:eastAsia="en-GB"/>
+        </w:rPr>
+        <w:t xml:space="preserve"> function which calculates the Direct Lighting (ray towards a random point on a random light).</w:t>
+      </w:r>
+    </w:p>
+    <w:p>
+      <w:pPr>
+        <w:spacing w:after="0" w:line="276" w:lineRule="auto"/>
+        <w:rPr>
+          <w:rFonts w:eastAsia="Times New Roman" w:cstheme="minorHAnsi"/>
+          <w:color w:val="000000"/>
+          <w:sz w:val="24"/>
+          <w:szCs w:val="24"/>
+          <w:lang w:eastAsia="en-GB"/>
+        </w:rPr>
+      </w:pPr>
+    </w:p>
+    <w:p>
+      <w:pPr>
+        <w:spacing w:after="0" w:line="276" w:lineRule="auto"/>
+        <w:rPr>
+          <w:rFonts w:eastAsia="Times New Roman" w:cstheme="minorHAnsi"/>
+          <w:color w:val="000000"/>
+          <w:sz w:val="24"/>
+          <w:szCs w:val="24"/>
+          <w:lang w:eastAsia="en-GB"/>
+        </w:rPr>
+      </w:pPr>
+      <w:r>
+        <w:rPr>
+          <w:rFonts w:eastAsia="Times New Roman" w:cstheme="minorHAnsi"/>
+          <w:color w:val="000000"/>
+          <w:sz w:val="24"/>
+          <w:szCs w:val="24"/>
+          <w:lang w:eastAsia="en-GB"/>
+        </w:rPr>
+        <w:t xml:space="preserve">Note: Our Sample function yields results which are a bit different from our </w:t>
+      </w:r>
+      <w:proofErr w:type="spellStart"/>
+      <w:r>
+        <w:rPr>
+          <w:rFonts w:eastAsia="Times New Roman" w:cstheme="minorHAnsi"/>
+          <w:color w:val="000000"/>
+          <w:sz w:val="24"/>
+          <w:szCs w:val="24"/>
+          <w:lang w:eastAsia="en-GB"/>
+        </w:rPr>
+        <w:t>BasicSample</w:t>
+      </w:r>
+      <w:proofErr w:type="spellEnd"/>
+      <w:r>
+        <w:rPr>
+          <w:rFonts w:eastAsia="Times New Roman" w:cstheme="minorHAnsi"/>
+          <w:color w:val="000000"/>
+          <w:sz w:val="24"/>
+          <w:szCs w:val="24"/>
+          <w:lang w:eastAsia="en-GB"/>
+        </w:rPr>
+        <w:t xml:space="preserve"> (this is also the case when we use a </w:t>
+      </w:r>
+      <w:proofErr w:type="spellStart"/>
+      <w:r>
+        <w:rPr>
+          <w:rFonts w:eastAsia="Times New Roman" w:cstheme="minorHAnsi"/>
+          <w:color w:val="000000"/>
+          <w:sz w:val="24"/>
+          <w:szCs w:val="24"/>
+          <w:lang w:eastAsia="en-GB"/>
+        </w:rPr>
+        <w:t>CosineWeightedDistribution</w:t>
+      </w:r>
+      <w:proofErr w:type="spellEnd"/>
+      <w:r>
+        <w:rPr>
+          <w:rFonts w:eastAsia="Times New Roman" w:cstheme="minorHAnsi"/>
+          <w:color w:val="000000"/>
+          <w:sz w:val="24"/>
+          <w:szCs w:val="24"/>
+          <w:lang w:eastAsia="en-GB"/>
+        </w:rPr>
+        <w:t xml:space="preserve"> for our </w:t>
+      </w:r>
+      <w:proofErr w:type="spellStart"/>
+      <w:r>
+        <w:rPr>
+          <w:rFonts w:eastAsia="Times New Roman" w:cstheme="minorHAnsi"/>
+          <w:color w:val="000000"/>
+          <w:sz w:val="24"/>
+          <w:szCs w:val="24"/>
+          <w:lang w:eastAsia="en-GB"/>
+        </w:rPr>
+        <w:t>BasicSample</w:t>
+      </w:r>
+      <w:proofErr w:type="spellEnd"/>
+      <w:r>
+        <w:rPr>
+          <w:rFonts w:eastAsia="Times New Roman" w:cstheme="minorHAnsi"/>
+          <w:color w:val="000000"/>
+          <w:sz w:val="24"/>
+          <w:szCs w:val="24"/>
+          <w:lang w:eastAsia="en-GB"/>
+        </w:rPr>
+        <w:t>). We were told however, luckily, that no points will be deducted for this.</w:t>
+      </w:r>
+      <w:r>
+        <w:rPr>
+          <w:rFonts w:eastAsia="Times New Roman" w:cstheme="minorHAnsi"/>
+          <w:color w:val="000000"/>
+          <w:sz w:val="24"/>
+          <w:szCs w:val="24"/>
+          <w:lang w:eastAsia="en-GB"/>
+        </w:rPr>
+        <w:br/>
+      </w:r>
+    </w:p>
+    <w:p>
+      <w:pPr>
+        <w:spacing w:after="0" w:line="276" w:lineRule="auto"/>
+        <w:rPr>
+          <w:rFonts w:eastAsia="Times New Roman" w:cstheme="minorHAnsi"/>
+          <w:color w:val="000000"/>
+          <w:sz w:val="24"/>
+          <w:szCs w:val="24"/>
+          <w:lang w:eastAsia="en-GB"/>
+        </w:rPr>
+      </w:pPr>
+      <w:r>
+        <w:rPr>
+          <w:rFonts w:eastAsia="Times New Roman" w:cstheme="minorHAnsi"/>
+          <w:color w:val="000000"/>
+          <w:sz w:val="24"/>
+          <w:szCs w:val="24"/>
+          <w:lang w:eastAsia="en-GB"/>
+        </w:rPr>
+        <w:t>We also implemented Gamma Correction which we use to make our images look better.</w:t>
+      </w:r>
+    </w:p>
+    <w:p>
+      <w:pPr>
+        <w:spacing w:after="0" w:line="276" w:lineRule="auto"/>
+        <w:rPr>
+          <w:rFonts w:eastAsia="Times New Roman" w:cstheme="minorHAnsi"/>
+          <w:color w:val="000000"/>
+          <w:sz w:val="24"/>
+          <w:szCs w:val="24"/>
+          <w:lang w:eastAsia="en-GB"/>
+        </w:rPr>
+      </w:pPr>
+    </w:p>
+    <w:p>
+      <w:pPr>
+        <w:spacing w:after="0" w:line="276" w:lineRule="auto"/>
+        <w:rPr>
+          <w:rFonts w:eastAsia="Times New Roman" w:cstheme="minorHAnsi"/>
+          <w:color w:val="000000"/>
+          <w:sz w:val="24"/>
+          <w:szCs w:val="24"/>
+          <w:lang w:eastAsia="en-GB"/>
+        </w:rPr>
+      </w:pPr>
+      <w:r>
+        <w:rPr>
+          <w:rFonts w:eastAsia="Times New Roman" w:cstheme="minorHAnsi"/>
+          <w:color w:val="000000"/>
+          <w:sz w:val="24"/>
+          <w:szCs w:val="24"/>
+          <w:lang w:eastAsia="en-GB"/>
+        </w:rPr>
+        <w:lastRenderedPageBreak/>
+        <w:t xml:space="preserve">We also created a </w:t>
+      </w:r>
+      <w:proofErr w:type="spellStart"/>
+      <w:r>
+        <w:rPr>
+          <w:rFonts w:eastAsia="Times New Roman" w:cstheme="minorHAnsi"/>
+          <w:color w:val="000000"/>
+          <w:sz w:val="24"/>
+          <w:szCs w:val="24"/>
+          <w:lang w:eastAsia="en-GB"/>
+        </w:rPr>
+        <w:t>SampleMIS</w:t>
+      </w:r>
+      <w:proofErr w:type="spellEnd"/>
+      <w:r>
+        <w:rPr>
+          <w:rFonts w:eastAsia="Times New Roman" w:cstheme="minorHAnsi"/>
+          <w:color w:val="000000"/>
+          <w:sz w:val="24"/>
+          <w:szCs w:val="24"/>
+          <w:lang w:eastAsia="en-GB"/>
+        </w:rPr>
+        <w:t xml:space="preserve"> function, which is basically the Sample function, but with MIS implemented as well. Sadly, this isn’t correct. Hopefully we’re still able to get some points for it.</w:t>
+      </w:r>
+    </w:p>
+    <w:p>
+      <w:pPr>
+        <w:spacing w:after="0" w:line="276" w:lineRule="auto"/>
+        <w:rPr>
+          <w:rFonts w:eastAsia="Times New Roman" w:cstheme="minorHAnsi"/>
+          <w:color w:val="000000"/>
+          <w:sz w:val="24"/>
+          <w:szCs w:val="24"/>
+          <w:lang w:eastAsia="en-GB"/>
+        </w:rPr>
+      </w:pPr>
+    </w:p>
+    <w:p>
+      <w:pPr>
+        <w:spacing w:after="0" w:line="276" w:lineRule="auto"/>
+        <w:rPr>
+          <w:rFonts w:eastAsia="Times New Roman" w:cstheme="minorHAnsi"/>
+          <w:color w:val="000000"/>
+          <w:sz w:val="24"/>
+          <w:szCs w:val="24"/>
+          <w:lang w:eastAsia="en-GB"/>
+        </w:rPr>
+      </w:pPr>
+      <w:r>
+        <w:rPr>
+          <w:rFonts w:eastAsia="Times New Roman" w:cstheme="minorHAnsi"/>
+          <w:color w:val="000000"/>
+          <w:sz w:val="24"/>
+          <w:szCs w:val="24"/>
+          <w:lang w:eastAsia="en-GB"/>
+        </w:rPr>
+        <w:t>Our path tracer also has the option to use a BVH.</w:t>
+      </w:r>
+      <w:r>
+        <w:rPr>
+          <w:rFonts w:eastAsia="Times New Roman" w:cstheme="minorHAnsi"/>
+          <w:color w:val="000000"/>
+          <w:sz w:val="24"/>
+          <w:szCs w:val="24"/>
+          <w:lang w:eastAsia="en-GB"/>
+        </w:rPr>
+        <w:t xml:space="preserve"> The f16_LOAD scene shows this. Note: the BVH pre-processor </w:t>
+      </w:r>
+      <w:r>
+        <w:rPr>
+          <w:rFonts w:eastAsia="Times New Roman" w:cstheme="minorHAnsi"/>
+          <w:color w:val="000000"/>
+          <w:sz w:val="24"/>
+          <w:szCs w:val="24"/>
+          <w:lang w:eastAsia="en-GB"/>
+        </w:rPr>
+        <w:t>directive in Renderer.cpp shouldn’t be turned on for the TUNNEL_SCENE, since we have spheres in there which we didn’t implement in our BVH in the previous assignment.</w:t>
+      </w:r>
+    </w:p>
+    <w:p>
+      <w:pPr>
+        <w:spacing w:after="0" w:line="276" w:lineRule="auto"/>
+        <w:rPr>
+          <w:rFonts w:eastAsia="Times New Roman" w:cstheme="minorHAnsi"/>
+          <w:sz w:val="24"/>
+          <w:szCs w:val="24"/>
+          <w:lang w:eastAsia="en-GB"/>
+        </w:rPr>
+      </w:pPr>
+      <w:r>
+        <w:rPr>
+          <w:rFonts w:eastAsia="Times New Roman" w:cstheme="minorHAnsi"/>
+          <w:color w:val="000000"/>
+          <w:sz w:val="24"/>
+          <w:szCs w:val="24"/>
+          <w:lang w:eastAsia="en-GB"/>
+        </w:rPr>
+        <w:br/>
+      </w:r>
+      <w:r>
+        <w:rPr>
+          <w:rFonts w:eastAsia="Times New Roman" w:cstheme="minorHAnsi"/>
+          <w:b/>
+          <w:bCs/>
+          <w:color w:val="000000"/>
+          <w:sz w:val="24"/>
+          <w:szCs w:val="24"/>
+          <w:lang w:eastAsia="en-GB"/>
+        </w:rPr>
+        <w:t xml:space="preserve">GPU </w:t>
+      </w:r>
+      <w:proofErr w:type="spellStart"/>
+      <w:r>
+        <w:rPr>
+          <w:rFonts w:eastAsia="Times New Roman" w:cstheme="minorHAnsi"/>
+          <w:b/>
+          <w:bCs/>
+          <w:color w:val="000000"/>
+          <w:sz w:val="24"/>
+          <w:szCs w:val="24"/>
+          <w:lang w:eastAsia="en-GB"/>
+        </w:rPr>
+        <w:t>Whitted</w:t>
+      </w:r>
+      <w:proofErr w:type="spellEnd"/>
+      <w:r>
+        <w:rPr>
+          <w:rFonts w:eastAsia="Times New Roman" w:cstheme="minorHAnsi"/>
+          <w:b/>
+          <w:bCs/>
+          <w:color w:val="000000"/>
+          <w:sz w:val="24"/>
+          <w:szCs w:val="24"/>
+          <w:lang w:eastAsia="en-GB"/>
+        </w:rPr>
+        <w:t>-style Ray Tracer</w:t>
+      </w:r>
+    </w:p>
+    <w:p>
+      <w:pPr>
+        <w:spacing w:after="0" w:line="276" w:lineRule="auto"/>
+        <w:rPr>
+          <w:rFonts w:eastAsia="Times New Roman" w:cstheme="minorHAnsi"/>
+          <w:sz w:val="24"/>
+          <w:szCs w:val="24"/>
+          <w:lang w:eastAsia="en-GB"/>
+        </w:rPr>
+      </w:pPr>
+      <w:r>
+        <w:rPr>
+          <w:rFonts w:eastAsia="Times New Roman" w:cstheme="minorHAnsi"/>
+          <w:color w:val="000000"/>
+          <w:sz w:val="24"/>
+          <w:szCs w:val="24"/>
+          <w:lang w:eastAsia="en-GB"/>
+        </w:rPr>
+        <w:t xml:space="preserve">Our goal was to eventually creating a GPU based path tracer, sadly this was not meant to be. There were a lot of engineering troubles to overcome with merging our project from assignment 2 and the OpenCL template project that was provided to us by </w:t>
+      </w:r>
+      <w:proofErr w:type="spellStart"/>
+      <w:r>
+        <w:rPr>
+          <w:rFonts w:eastAsia="Times New Roman" w:cstheme="minorHAnsi"/>
+          <w:color w:val="000000"/>
+          <w:sz w:val="24"/>
+          <w:szCs w:val="24"/>
+          <w:lang w:eastAsia="en-GB"/>
+        </w:rPr>
+        <w:t>Jacco</w:t>
+      </w:r>
+      <w:proofErr w:type="spellEnd"/>
+      <w:r>
+        <w:rPr>
+          <w:rFonts w:eastAsia="Times New Roman" w:cstheme="minorHAnsi"/>
+          <w:color w:val="000000"/>
+          <w:sz w:val="24"/>
+          <w:szCs w:val="24"/>
+          <w:lang w:eastAsia="en-GB"/>
+        </w:rPr>
+        <w:t xml:space="preserve"> </w:t>
+      </w:r>
+      <w:proofErr w:type="spellStart"/>
+      <w:r>
+        <w:rPr>
+          <w:rFonts w:eastAsia="Times New Roman" w:cstheme="minorHAnsi"/>
+          <w:color w:val="000000"/>
+          <w:sz w:val="24"/>
+          <w:szCs w:val="24"/>
+          <w:lang w:eastAsia="en-GB"/>
+        </w:rPr>
+        <w:t>Bikker</w:t>
+      </w:r>
+      <w:proofErr w:type="spellEnd"/>
+      <w:r>
+        <w:rPr>
+          <w:rFonts w:eastAsia="Times New Roman" w:cstheme="minorHAnsi"/>
+          <w:color w:val="000000"/>
+          <w:sz w:val="24"/>
+          <w:szCs w:val="24"/>
+          <w:lang w:eastAsia="en-GB"/>
+        </w:rPr>
+        <w:t xml:space="preserve">. After some help from </w:t>
+      </w:r>
+      <w:proofErr w:type="spellStart"/>
+      <w:r>
+        <w:rPr>
+          <w:rFonts w:eastAsia="Times New Roman" w:cstheme="minorHAnsi"/>
+          <w:color w:val="000000"/>
+          <w:sz w:val="24"/>
+          <w:szCs w:val="24"/>
+          <w:lang w:eastAsia="en-GB"/>
+        </w:rPr>
+        <w:t>Jacco</w:t>
+      </w:r>
+      <w:proofErr w:type="spellEnd"/>
+      <w:r>
+        <w:rPr>
+          <w:rFonts w:eastAsia="Times New Roman" w:cstheme="minorHAnsi"/>
+          <w:color w:val="000000"/>
+          <w:sz w:val="24"/>
+          <w:szCs w:val="24"/>
+          <w:lang w:eastAsia="en-GB"/>
+        </w:rPr>
+        <w:t xml:space="preserve">, the two projects were successfully merged. Development started on the </w:t>
+      </w:r>
+      <w:proofErr w:type="spellStart"/>
+      <w:r>
+        <w:rPr>
+          <w:rFonts w:eastAsia="Times New Roman" w:cstheme="minorHAnsi"/>
+          <w:color w:val="000000"/>
+          <w:sz w:val="24"/>
+          <w:szCs w:val="24"/>
+          <w:lang w:eastAsia="en-GB"/>
+        </w:rPr>
+        <w:t>Whitted</w:t>
+      </w:r>
+      <w:proofErr w:type="spellEnd"/>
+      <w:r>
+        <w:rPr>
+          <w:rFonts w:eastAsia="Times New Roman" w:cstheme="minorHAnsi"/>
+          <w:color w:val="000000"/>
+          <w:sz w:val="24"/>
+          <w:szCs w:val="24"/>
+          <w:lang w:eastAsia="en-GB"/>
+        </w:rPr>
+        <w:t xml:space="preserve"> Style Ray Tracer, with trying to get data to the GPU and finally the creation of a test kernel where pixels would light up if anything was hit. In the end, the GPU ray tracer does not run because when registering the </w:t>
+      </w:r>
+      <w:proofErr w:type="spellStart"/>
+      <w:r>
+        <w:rPr>
+          <w:rFonts w:eastAsia="Times New Roman" w:cstheme="minorHAnsi"/>
+          <w:color w:val="000000"/>
+          <w:sz w:val="24"/>
+          <w:szCs w:val="24"/>
+          <w:lang w:eastAsia="en-GB"/>
+        </w:rPr>
+        <w:t>shader</w:t>
+      </w:r>
+      <w:proofErr w:type="spellEnd"/>
+      <w:r>
+        <w:rPr>
+          <w:rFonts w:eastAsia="Times New Roman" w:cstheme="minorHAnsi"/>
+          <w:color w:val="000000"/>
+          <w:sz w:val="24"/>
+          <w:szCs w:val="24"/>
+          <w:lang w:eastAsia="en-GB"/>
+        </w:rPr>
+        <w:t xml:space="preserve">, the call to </w:t>
+      </w:r>
+      <w:proofErr w:type="spellStart"/>
+      <w:r>
+        <w:rPr>
+          <w:rFonts w:eastAsia="Times New Roman" w:cstheme="minorHAnsi"/>
+          <w:color w:val="000000"/>
+          <w:sz w:val="24"/>
+          <w:szCs w:val="24"/>
+          <w:lang w:eastAsia="en-GB"/>
+        </w:rPr>
+        <w:t>glGetUniformLocation</w:t>
+      </w:r>
+      <w:proofErr w:type="spellEnd"/>
+      <w:r>
+        <w:rPr>
+          <w:rFonts w:eastAsia="Times New Roman" w:cstheme="minorHAnsi"/>
+          <w:color w:val="000000"/>
+          <w:sz w:val="24"/>
+          <w:szCs w:val="24"/>
+          <w:lang w:eastAsia="en-GB"/>
+        </w:rPr>
+        <w:t xml:space="preserve"> in shader.cpp does not return. On the internet, no information could be found about how to fix this. There is a test kernel implemented in pro</w:t>
+      </w:r>
+      <w:r>
+        <w:rPr>
+          <w:rFonts w:eastAsia="Times New Roman" w:cstheme="minorHAnsi"/>
+          <w:color w:val="000000"/>
+          <w:sz w:val="24"/>
+          <w:szCs w:val="24"/>
+          <w:lang w:eastAsia="en-GB"/>
+        </w:rPr>
+        <w:t>gram.c</w:t>
+      </w:r>
       <w:bookmarkStart w:id="0" w:name="_GoBack"/>
       <w:bookmarkEnd w:id="0"/>
-    </w:p>
-    <w:p>
-      <w:pPr>
-        <w:spacing w:after="0" w:line="276" w:lineRule="auto"/>
-        <w:rPr>
-          <w:rFonts w:eastAsia="Times New Roman" w:cstheme="minorHAnsi"/>
-          <w:sz w:val="24"/>
-          <w:szCs w:val="24"/>
-          <w:lang w:eastAsia="en-GB"/>
-        </w:rPr>
-      </w:pPr>
-      <w:r>
-        <w:rPr>
-          <w:rFonts w:eastAsia="Times New Roman" w:cstheme="minorHAnsi"/>
-          <w:color w:val="000000"/>
-          <w:sz w:val="24"/>
-          <w:szCs w:val="24"/>
-          <w:lang w:eastAsia="en-GB"/>
-        </w:rPr>
-        <w:t xml:space="preserve">Our first focus was to create the most basic Path Tracer imaginable so that we could obtain a ‘ground truth’ image to compare our more advanced implementations with. This path tracer be found in the </w:t>
+      <w:r>
+        <w:rPr>
+          <w:rFonts w:eastAsia="Times New Roman" w:cstheme="minorHAnsi"/>
+          <w:color w:val="000000"/>
+          <w:sz w:val="24"/>
+          <w:szCs w:val="24"/>
+          <w:lang w:eastAsia="en-GB"/>
+        </w:rPr>
+        <w:t xml:space="preserve">l and two </w:t>
       </w:r>
       <w:proofErr w:type="spellStart"/>
       <w:r>
@@ -420,7 +1054,7 @@
           <w:szCs w:val="24"/>
           <w:lang w:eastAsia="en-GB"/>
         </w:rPr>
-        <w:t>BasicSample</w:t>
+        <w:t>passthrough</w:t>
       </w:r>
       <w:proofErr w:type="spellEnd"/>
       <w:r>
@@ -431,149 +1065,8 @@
           <w:szCs w:val="24"/>
           <w:lang w:eastAsia="en-GB"/>
         </w:rPr>
-        <w:t xml:space="preserve"> function in Renderer.cpp.</w:t>
-      </w:r>
-    </w:p>
-    <w:p>
-      <w:pPr>
-        <w:spacing w:after="0" w:line="276" w:lineRule="auto"/>
-        <w:rPr>
-          <w:rFonts w:eastAsia="Times New Roman" w:cstheme="minorHAnsi"/>
-          <w:sz w:val="24"/>
-          <w:szCs w:val="24"/>
-          <w:lang w:eastAsia="en-GB"/>
-        </w:rPr>
-      </w:pPr>
-    </w:p>
-    <w:p>
-      <w:pPr>
-        <w:spacing w:after="0" w:line="276" w:lineRule="auto"/>
-        <w:rPr>
-          <w:rFonts w:eastAsia="Times New Roman" w:cstheme="minorHAnsi"/>
-          <w:color w:val="000000"/>
-          <w:sz w:val="24"/>
-          <w:szCs w:val="24"/>
-          <w:lang w:eastAsia="en-GB"/>
-        </w:rPr>
-      </w:pPr>
-      <w:r>
-        <w:rPr>
-          <w:rFonts w:eastAsia="Times New Roman" w:cstheme="minorHAnsi"/>
-          <w:color w:val="000000"/>
-          <w:sz w:val="24"/>
-          <w:szCs w:val="24"/>
-          <w:lang w:eastAsia="en-GB"/>
-        </w:rPr>
-        <w:t>To compare outputs of different path tracer implementations, we use the total energy count of the scene. This sum of energies from each pixel should eventually be (almost) the same if the path tracers converge. The second tactic we used was to compare to implementations side-by-side by splitting the image in two halves, this was useful for quick identification if something was awry.</w:t>
-      </w:r>
-    </w:p>
-    <w:p>
-      <w:pPr>
-        <w:spacing w:after="0" w:line="276" w:lineRule="auto"/>
-        <w:rPr>
-          <w:rFonts w:eastAsia="Times New Roman" w:cstheme="minorHAnsi"/>
-          <w:color w:val="000000"/>
-          <w:sz w:val="24"/>
-          <w:szCs w:val="24"/>
-          <w:lang w:eastAsia="en-GB"/>
-        </w:rPr>
-      </w:pPr>
-    </w:p>
-    <w:p>
-      <w:pPr>
-        <w:spacing w:after="0" w:line="276" w:lineRule="auto"/>
-        <w:rPr>
-          <w:rFonts w:eastAsia="Times New Roman" w:cstheme="minorHAnsi"/>
-          <w:color w:val="000000"/>
-          <w:sz w:val="24"/>
-          <w:szCs w:val="24"/>
-          <w:lang w:eastAsia="en-GB"/>
-        </w:rPr>
-      </w:pPr>
-      <w:r>
-        <w:rPr>
-          <w:rFonts w:eastAsia="Times New Roman" w:cstheme="minorHAnsi"/>
-          <w:color w:val="000000"/>
-          <w:sz w:val="24"/>
-          <w:szCs w:val="24"/>
-          <w:lang w:eastAsia="en-GB"/>
-        </w:rPr>
-        <w:t>The Sample function is our function which implements all of</w:t>
-      </w:r>
-      <w:r>
-        <w:rPr>
-          <w:rFonts w:eastAsia="Times New Roman" w:cstheme="minorHAnsi"/>
-          <w:color w:val="000000"/>
-          <w:sz w:val="24"/>
-          <w:szCs w:val="24"/>
-          <w:lang w:eastAsia="en-GB"/>
-        </w:rPr>
-        <w:t xml:space="preserve"> the variance reduction methods. In here, RR, NEE, IS (Cosine Weighted Distribution), Re</w:t>
-      </w:r>
-      <w:r>
-        <w:rPr>
-          <w:rFonts w:eastAsia="Times New Roman" w:cstheme="minorHAnsi"/>
-          <w:color w:val="000000"/>
-          <w:sz w:val="24"/>
-          <w:szCs w:val="24"/>
-          <w:lang w:eastAsia="en-GB"/>
-        </w:rPr>
-        <w:t>flection and Refraction are implemented and used</w:t>
-      </w:r>
-      <w:r>
-        <w:rPr>
-          <w:rFonts w:eastAsia="Times New Roman" w:cstheme="minorHAnsi"/>
-          <w:color w:val="000000"/>
-          <w:sz w:val="24"/>
-          <w:szCs w:val="24"/>
-          <w:lang w:eastAsia="en-GB"/>
-        </w:rPr>
-        <w:t>.</w:t>
-      </w:r>
-      <w:r>
-        <w:rPr>
-          <w:rFonts w:eastAsia="Times New Roman" w:cstheme="minorHAnsi"/>
-          <w:color w:val="000000"/>
-          <w:sz w:val="24"/>
-          <w:szCs w:val="24"/>
-          <w:lang w:eastAsia="en-GB"/>
-        </w:rPr>
         <w:t xml:space="preserve"> </w:t>
       </w:r>
-    </w:p>
-    <w:p>
-      <w:pPr>
-        <w:spacing w:after="0" w:line="276" w:lineRule="auto"/>
-        <w:rPr>
-          <w:rFonts w:eastAsia="Times New Roman" w:cstheme="minorHAnsi"/>
-          <w:color w:val="000000"/>
-          <w:sz w:val="24"/>
-          <w:szCs w:val="24"/>
-          <w:lang w:eastAsia="en-GB"/>
-        </w:rPr>
-      </w:pPr>
-    </w:p>
-    <w:p>
-      <w:pPr>
-        <w:spacing w:after="0" w:line="276" w:lineRule="auto"/>
-        <w:rPr>
-          <w:rFonts w:eastAsia="Times New Roman" w:cstheme="minorHAnsi"/>
-          <w:color w:val="000000"/>
-          <w:sz w:val="24"/>
-          <w:szCs w:val="24"/>
-          <w:lang w:eastAsia="en-GB"/>
-        </w:rPr>
-      </w:pPr>
-      <w:r>
-        <w:rPr>
-          <w:rFonts w:eastAsia="Times New Roman" w:cstheme="minorHAnsi"/>
-          <w:color w:val="000000"/>
-          <w:sz w:val="24"/>
-          <w:szCs w:val="24"/>
-          <w:lang w:eastAsia="en-GB"/>
-        </w:rPr>
-        <w:t xml:space="preserve">For NEE, we created a </w:t>
-      </w:r>
       <w:proofErr w:type="spellStart"/>
       <w:r>
         <w:rPr>
@@ -583,7 +1076,7 @@
           <w:szCs w:val="24"/>
           <w:lang w:eastAsia="en-GB"/>
         </w:rPr>
-        <w:t>DirectSampleLights</w:t>
+        <w:t>shaders</w:t>
       </w:r>
       <w:proofErr w:type="spellEnd"/>
       <w:r>
@@ -594,292 +1087,30 @@
           <w:szCs w:val="24"/>
           <w:lang w:eastAsia="en-GB"/>
         </w:rPr>
-        <w:t xml:space="preserve"> function which calculates the Direct Lighting (ray towards a random point on a random light).</w:t>
-      </w:r>
-    </w:p>
-    <w:p>
-      <w:pPr>
-        <w:spacing w:after="0" w:line="276" w:lineRule="auto"/>
-        <w:rPr>
-          <w:rFonts w:eastAsia="Times New Roman" w:cstheme="minorHAnsi"/>
-          <w:color w:val="000000"/>
-          <w:sz w:val="24"/>
-          <w:szCs w:val="24"/>
-          <w:lang w:eastAsia="en-GB"/>
-        </w:rPr>
-      </w:pPr>
-    </w:p>
-    <w:p>
-      <w:pPr>
-        <w:spacing w:after="0" w:line="276" w:lineRule="auto"/>
-        <w:rPr>
-          <w:rFonts w:eastAsia="Times New Roman" w:cstheme="minorHAnsi"/>
-          <w:color w:val="000000"/>
-          <w:sz w:val="24"/>
-          <w:szCs w:val="24"/>
-          <w:lang w:eastAsia="en-GB"/>
-        </w:rPr>
-      </w:pPr>
-      <w:r>
-        <w:rPr>
-          <w:rFonts w:eastAsia="Times New Roman" w:cstheme="minorHAnsi"/>
-          <w:color w:val="000000"/>
-          <w:sz w:val="24"/>
-          <w:szCs w:val="24"/>
-          <w:lang w:eastAsia="en-GB"/>
-        </w:rPr>
-        <w:t xml:space="preserve">Note: Our Sample function yields results which are a bit different from our </w:t>
-      </w:r>
-      <w:proofErr w:type="spellStart"/>
-      <w:r>
-        <w:rPr>
-          <w:rFonts w:eastAsia="Times New Roman" w:cstheme="minorHAnsi"/>
-          <w:color w:val="000000"/>
-          <w:sz w:val="24"/>
-          <w:szCs w:val="24"/>
-          <w:lang w:eastAsia="en-GB"/>
-        </w:rPr>
-        <w:t>BasicSample</w:t>
-      </w:r>
-      <w:proofErr w:type="spellEnd"/>
-      <w:r>
-        <w:rPr>
-          <w:rFonts w:eastAsia="Times New Roman" w:cstheme="minorHAnsi"/>
-          <w:color w:val="000000"/>
-          <w:sz w:val="24"/>
-          <w:szCs w:val="24"/>
-          <w:lang w:eastAsia="en-GB"/>
-        </w:rPr>
-        <w:t xml:space="preserve"> (this is also the case when we use a </w:t>
-      </w:r>
-      <w:proofErr w:type="spellStart"/>
-      <w:r>
-        <w:rPr>
-          <w:rFonts w:eastAsia="Times New Roman" w:cstheme="minorHAnsi"/>
-          <w:color w:val="000000"/>
-          <w:sz w:val="24"/>
-          <w:szCs w:val="24"/>
-          <w:lang w:eastAsia="en-GB"/>
-        </w:rPr>
-        <w:t>CosineWeightedDistribution</w:t>
-      </w:r>
-      <w:proofErr w:type="spellEnd"/>
-      <w:r>
-        <w:rPr>
-          <w:rFonts w:eastAsia="Times New Roman" w:cstheme="minorHAnsi"/>
-          <w:color w:val="000000"/>
-          <w:sz w:val="24"/>
-          <w:szCs w:val="24"/>
-          <w:lang w:eastAsia="en-GB"/>
-        </w:rPr>
-        <w:t xml:space="preserve"> for our </w:t>
-      </w:r>
-      <w:proofErr w:type="spellStart"/>
-      <w:r>
-        <w:rPr>
-          <w:rFonts w:eastAsia="Times New Roman" w:cstheme="minorHAnsi"/>
-          <w:color w:val="000000"/>
-          <w:sz w:val="24"/>
-          <w:szCs w:val="24"/>
-          <w:lang w:eastAsia="en-GB"/>
-        </w:rPr>
-        <w:t>BasicSample</w:t>
-      </w:r>
-      <w:proofErr w:type="spellEnd"/>
-      <w:r>
-        <w:rPr>
-          <w:rFonts w:eastAsia="Times New Roman" w:cstheme="minorHAnsi"/>
-          <w:color w:val="000000"/>
-          <w:sz w:val="24"/>
-          <w:szCs w:val="24"/>
-          <w:lang w:eastAsia="en-GB"/>
-        </w:rPr>
-        <w:t xml:space="preserve">). We were told </w:t>
-      </w:r>
-      <w:r>
-        <w:rPr>
-          <w:rFonts w:eastAsia="Times New Roman" w:cstheme="minorHAnsi"/>
-          <w:color w:val="000000"/>
-          <w:sz w:val="24"/>
-          <w:szCs w:val="24"/>
-          <w:lang w:eastAsia="en-GB"/>
-        </w:rPr>
-        <w:t>however</w:t>
-      </w:r>
-      <w:r>
-        <w:rPr>
-          <w:rFonts w:eastAsia="Times New Roman" w:cstheme="minorHAnsi"/>
-          <w:color w:val="000000"/>
-          <w:sz w:val="24"/>
-          <w:szCs w:val="24"/>
-          <w:lang w:eastAsia="en-GB"/>
-        </w:rPr>
-        <w:t>, luckily, that no points will be deducted for this.</w:t>
-      </w:r>
-      <w:r>
-        <w:rPr>
-          <w:rFonts w:eastAsia="Times New Roman" w:cstheme="minorHAnsi"/>
-          <w:color w:val="000000"/>
-          <w:sz w:val="24"/>
-          <w:szCs w:val="24"/>
-          <w:lang w:eastAsia="en-GB"/>
-        </w:rPr>
-        <w:br/>
-      </w:r>
-    </w:p>
-    <w:p>
-      <w:pPr>
-        <w:spacing w:after="0" w:line="276" w:lineRule="auto"/>
-        <w:rPr>
-          <w:rFonts w:eastAsia="Times New Roman" w:cstheme="minorHAnsi"/>
-          <w:color w:val="000000"/>
-          <w:sz w:val="24"/>
-          <w:szCs w:val="24"/>
-          <w:lang w:eastAsia="en-GB"/>
-        </w:rPr>
-      </w:pPr>
-      <w:r>
-        <w:rPr>
-          <w:rFonts w:eastAsia="Times New Roman" w:cstheme="minorHAnsi"/>
-          <w:color w:val="000000"/>
-          <w:sz w:val="24"/>
-          <w:szCs w:val="24"/>
-          <w:lang w:eastAsia="en-GB"/>
-        </w:rPr>
-        <w:t>We also implemented Gamma Correction which we use to make our images look better.</w:t>
-      </w:r>
-    </w:p>
-    <w:p>
-      <w:pPr>
-        <w:spacing w:after="0" w:line="276" w:lineRule="auto"/>
-        <w:rPr>
-          <w:rFonts w:eastAsia="Times New Roman" w:cstheme="minorHAnsi"/>
-          <w:color w:val="000000"/>
-          <w:sz w:val="24"/>
-          <w:szCs w:val="24"/>
-          <w:lang w:eastAsia="en-GB"/>
-        </w:rPr>
-      </w:pPr>
-    </w:p>
-    <w:p>
-      <w:pPr>
-        <w:spacing w:after="0" w:line="276" w:lineRule="auto"/>
-        <w:rPr>
-          <w:rFonts w:eastAsia="Times New Roman" w:cstheme="minorHAnsi"/>
-          <w:color w:val="000000"/>
-          <w:sz w:val="24"/>
-          <w:szCs w:val="24"/>
-          <w:lang w:eastAsia="en-GB"/>
-        </w:rPr>
-      </w:pPr>
-      <w:r>
-        <w:rPr>
-          <w:rFonts w:eastAsia="Times New Roman" w:cstheme="minorHAnsi"/>
-          <w:color w:val="000000"/>
-          <w:sz w:val="24"/>
-          <w:szCs w:val="24"/>
-          <w:lang w:eastAsia="en-GB"/>
-        </w:rPr>
-        <w:lastRenderedPageBreak/>
-        <w:t xml:space="preserve">We also created a </w:t>
-      </w:r>
-      <w:proofErr w:type="spellStart"/>
-      <w:r>
-        <w:rPr>
-          <w:rFonts w:eastAsia="Times New Roman" w:cstheme="minorHAnsi"/>
-          <w:color w:val="000000"/>
-          <w:sz w:val="24"/>
-          <w:szCs w:val="24"/>
-          <w:lang w:eastAsia="en-GB"/>
-        </w:rPr>
-        <w:t>SampleMIS</w:t>
-      </w:r>
-      <w:proofErr w:type="spellEnd"/>
-      <w:r>
-        <w:rPr>
-          <w:rFonts w:eastAsia="Times New Roman" w:cstheme="minorHAnsi"/>
-          <w:color w:val="000000"/>
-          <w:sz w:val="24"/>
-          <w:szCs w:val="24"/>
-          <w:lang w:eastAsia="en-GB"/>
-        </w:rPr>
-        <w:t xml:space="preserve"> function, which is basically the Sample function, but with MIS implemented as well. Sadly, this isn’t correct. Hopefully we’re still able to get some points for it.</w:t>
-      </w:r>
-    </w:p>
-    <w:p>
-      <w:pPr>
-        <w:spacing w:after="0" w:line="276" w:lineRule="auto"/>
-        <w:rPr>
-          <w:rFonts w:eastAsia="Times New Roman" w:cstheme="minorHAnsi"/>
-          <w:color w:val="000000"/>
-          <w:sz w:val="24"/>
-          <w:szCs w:val="24"/>
-          <w:lang w:eastAsia="en-GB"/>
-        </w:rPr>
-      </w:pPr>
-    </w:p>
-    <w:p>
-      <w:pPr>
-        <w:spacing w:after="0" w:line="276" w:lineRule="auto"/>
-        <w:rPr>
-          <w:rFonts w:eastAsia="Times New Roman" w:cstheme="minorHAnsi"/>
-          <w:color w:val="000000"/>
-          <w:sz w:val="24"/>
-          <w:szCs w:val="24"/>
-          <w:lang w:eastAsia="en-GB"/>
-        </w:rPr>
-      </w:pPr>
-      <w:r>
-        <w:rPr>
-          <w:rFonts w:eastAsia="Times New Roman" w:cstheme="minorHAnsi"/>
-          <w:color w:val="000000"/>
-          <w:sz w:val="24"/>
-          <w:szCs w:val="24"/>
-          <w:lang w:eastAsia="en-GB"/>
-        </w:rPr>
-        <w:t>Our path tracer also has the option to use a BVH.</w:t>
-      </w:r>
-      <w:r>
-        <w:rPr>
-          <w:rFonts w:eastAsia="Times New Roman" w:cstheme="minorHAnsi"/>
-          <w:color w:val="000000"/>
-          <w:sz w:val="24"/>
-          <w:szCs w:val="24"/>
-          <w:lang w:eastAsia="en-GB"/>
-        </w:rPr>
-        <w:t xml:space="preserve"> The f16_LOAD scene shows this. Note: the BVH pre-processor </w:t>
-      </w:r>
-      <w:r>
-        <w:rPr>
-          <w:rFonts w:eastAsia="Times New Roman" w:cstheme="minorHAnsi"/>
-          <w:color w:val="000000"/>
-          <w:sz w:val="24"/>
-          <w:szCs w:val="24"/>
-          <w:lang w:eastAsia="en-GB"/>
-        </w:rPr>
-        <w:t>directive in Renderer.cpp shouldn’t be turned on for the TUNNEL_SCENE, since we have spheres in there which we didn’t implement in our BVH in the previous assignment.</w:t>
-      </w:r>
-    </w:p>
-    <w:p>
-      <w:pPr>
-        <w:spacing w:after="0" w:line="276" w:lineRule="auto"/>
-        <w:rPr>
-          <w:rFonts w:eastAsia="Times New Roman" w:cstheme="minorHAnsi"/>
-          <w:sz w:val="24"/>
-          <w:szCs w:val="24"/>
-          <w:lang w:eastAsia="en-GB"/>
-        </w:rPr>
-      </w:pPr>
-      <w:r>
-        <w:rPr>
-          <w:rFonts w:eastAsia="Times New Roman" w:cstheme="minorHAnsi"/>
-          <w:color w:val="000000"/>
-          <w:sz w:val="24"/>
-          <w:szCs w:val="24"/>
-          <w:lang w:eastAsia="en-GB"/>
-        </w:rPr>
-        <w:br/>
-      </w:r>
+        <w:t xml:space="preserve"> were added to the project as well.</w:t>
+      </w:r>
+    </w:p>
+    <w:p>
+      <w:pPr>
+        <w:spacing w:after="0" w:line="276" w:lineRule="auto"/>
+        <w:rPr>
+          <w:rFonts w:eastAsia="Times New Roman" w:cstheme="minorHAnsi"/>
+          <w:sz w:val="24"/>
+          <w:szCs w:val="24"/>
+          <w:lang w:eastAsia="en-GB"/>
+        </w:rPr>
+      </w:pPr>
+    </w:p>
+    <w:p>
+      <w:pPr>
+        <w:spacing w:after="0" w:line="276" w:lineRule="auto"/>
+        <w:rPr>
+          <w:rFonts w:eastAsia="Times New Roman" w:cstheme="minorHAnsi"/>
+          <w:sz w:val="24"/>
+          <w:szCs w:val="24"/>
+          <w:lang w:eastAsia="en-GB"/>
+        </w:rPr>
+      </w:pPr>
       <w:r>
         <w:rPr>
           <w:rFonts w:eastAsia="Times New Roman" w:cstheme="minorHAnsi"/>
@@ -890,9 +1121,219 @@
           <w:szCs w:val="24"/>
           <w:lang w:eastAsia="en-GB"/>
         </w:rPr>
-        <w:t xml:space="preserve">GPU </w:t>
+        <w:t>Scenes</w:t>
+      </w:r>
+    </w:p>
+    <w:p>
+      <w:pPr>
+        <w:spacing w:after="0" w:line="276" w:lineRule="auto"/>
+        <w:rPr>
+          <w:rFonts w:eastAsia="Times New Roman" w:cstheme="minorHAnsi"/>
+          <w:iCs/>
+          <w:color w:val="000000"/>
+          <w:sz w:val="24"/>
+          <w:szCs w:val="24"/>
+          <w:lang w:eastAsia="en-GB"/>
+        </w:rPr>
+      </w:pPr>
+      <w:r>
+        <w:rPr>
+          <w:rFonts w:eastAsia="Times New Roman" w:cstheme="minorHAnsi"/>
+          <w:iCs/>
+          <w:color w:val="000000"/>
+          <w:sz w:val="24"/>
+          <w:szCs w:val="24"/>
+          <w:lang w:eastAsia="en-GB"/>
+        </w:rPr>
+        <w:t xml:space="preserve">First of all, our scenes can be switched by editing the pre-processor directives in </w:t>
       </w:r>
       <w:proofErr w:type="spellStart"/>
+      <w:r>
+        <w:rPr>
+          <w:rFonts w:eastAsia="Times New Roman" w:cstheme="minorHAnsi"/>
+          <w:iCs/>
+          <w:color w:val="000000"/>
+          <w:sz w:val="24"/>
+          <w:szCs w:val="24"/>
+          <w:lang w:eastAsia="en-GB"/>
+        </w:rPr>
+        <w:t>Scene.h</w:t>
+      </w:r>
+      <w:proofErr w:type="spellEnd"/>
+      <w:r>
+        <w:rPr>
+          <w:rFonts w:eastAsia="Times New Roman" w:cstheme="minorHAnsi"/>
+          <w:iCs/>
+          <w:color w:val="000000"/>
+          <w:sz w:val="24"/>
+          <w:szCs w:val="24"/>
+          <w:lang w:eastAsia="en-GB"/>
+        </w:rPr>
+        <w:t>.</w:t>
+      </w:r>
+      <w:r>
+        <w:rPr>
+          <w:rFonts w:eastAsia="Times New Roman" w:cstheme="minorHAnsi"/>
+          <w:iCs/>
+          <w:color w:val="000000"/>
+          <w:sz w:val="24"/>
+          <w:szCs w:val="24"/>
+          <w:lang w:eastAsia="en-GB"/>
+        </w:rPr>
+        <w:br/>
+        <w:t>Note: again, the BVH pre-processor directive in Renderer.cpp should only be turned on for the BVH scene.</w:t>
+      </w:r>
+    </w:p>
+    <w:p>
+      <w:pPr>
+        <w:spacing w:after="0" w:line="276" w:lineRule="auto"/>
+        <w:rPr>
+          <w:rFonts w:eastAsia="Times New Roman" w:cstheme="minorHAnsi"/>
+          <w:sz w:val="24"/>
+          <w:szCs w:val="24"/>
+          <w:lang w:eastAsia="en-GB"/>
+        </w:rPr>
+      </w:pPr>
+      <w:r>
+        <w:rPr>
+          <w:rFonts w:eastAsia="Times New Roman" w:cstheme="minorHAnsi"/>
+          <w:i/>
+          <w:iCs/>
+          <w:color w:val="000000"/>
+          <w:sz w:val="24"/>
+          <w:szCs w:val="24"/>
+          <w:lang w:eastAsia="en-GB"/>
+        </w:rPr>
+        <w:br/>
+      </w:r>
+      <w:r>
+        <w:rPr>
+          <w:rFonts w:eastAsia="Times New Roman" w:cstheme="minorHAnsi"/>
+          <w:i/>
+          <w:iCs/>
+          <w:color w:val="000000"/>
+          <w:sz w:val="24"/>
+          <w:szCs w:val="24"/>
+          <w:lang w:eastAsia="en-GB"/>
+        </w:rPr>
+        <w:t>TUNNEL_SCENE</w:t>
+      </w:r>
+      <w:r>
+        <w:rPr>
+          <w:rFonts w:eastAsia="Times New Roman" w:cstheme="minorHAnsi"/>
+          <w:i/>
+          <w:iCs/>
+          <w:color w:val="000000"/>
+          <w:sz w:val="24"/>
+          <w:szCs w:val="24"/>
+          <w:lang w:eastAsia="en-GB"/>
+        </w:rPr>
+        <w:t xml:space="preserve"> </w:t>
+      </w:r>
+      <w:r>
+        <w:rPr>
+          <w:rFonts w:eastAsia="Times New Roman" w:cstheme="minorHAnsi"/>
+          <w:color w:val="000000"/>
+          <w:sz w:val="24"/>
+          <w:szCs w:val="24"/>
+          <w:lang w:eastAsia="en-GB"/>
+        </w:rPr>
+        <w:t xml:space="preserve">- For testing the path tracer. We created a scene that contains a single sphere, a red wall to the left, a green wall to the right and white back-wall, ceiling and floor. There </w:t>
+      </w:r>
+      <w:r>
+        <w:rPr>
+          <w:rFonts w:eastAsia="Times New Roman" w:cstheme="minorHAnsi"/>
+          <w:color w:val="000000"/>
+          <w:sz w:val="24"/>
+          <w:szCs w:val="24"/>
+          <w:lang w:eastAsia="en-GB"/>
+        </w:rPr>
+        <w:t>are</w:t>
+      </w:r>
+      <w:r>
+        <w:rPr>
+          <w:rFonts w:eastAsia="Times New Roman" w:cstheme="minorHAnsi"/>
+          <w:color w:val="000000"/>
+          <w:sz w:val="24"/>
+          <w:szCs w:val="24"/>
+          <w:lang w:eastAsia="en-GB"/>
+        </w:rPr>
+        <w:t xml:space="preserve"> two triangle light sources in the scene arranged as a rectangle in the ceiling against the back-wall.</w:t>
+      </w:r>
+      <w:r>
+        <w:rPr>
+          <w:rFonts w:eastAsia="Times New Roman" w:cstheme="minorHAnsi"/>
+          <w:color w:val="000000"/>
+          <w:sz w:val="24"/>
+          <w:szCs w:val="24"/>
+          <w:lang w:eastAsia="en-GB"/>
+        </w:rPr>
+        <w:br/>
+      </w:r>
+      <w:r>
+        <w:rPr>
+          <w:rFonts w:eastAsia="Times New Roman" w:cstheme="minorHAnsi"/>
+          <w:color w:val="000000"/>
+          <w:sz w:val="24"/>
+          <w:szCs w:val="24"/>
+          <w:lang w:eastAsia="en-GB"/>
+        </w:rPr>
+        <w:br/>
+      </w:r>
+      <w:r>
+        <w:rPr>
+          <w:rFonts w:eastAsia="Times New Roman" w:cstheme="minorHAnsi"/>
+          <w:color w:val="000000"/>
+          <w:sz w:val="24"/>
+          <w:szCs w:val="24"/>
+          <w:lang w:eastAsia="en-GB"/>
+        </w:rPr>
+        <w:t xml:space="preserve">f16_LOAD – In this scene, you can see a f16 model. There are also two triangles in the back to see the </w:t>
+      </w:r>
+      <w:proofErr w:type="spellStart"/>
+      <w:r>
+        <w:rPr>
+          <w:rFonts w:eastAsia="Times New Roman" w:cstheme="minorHAnsi"/>
+          <w:color w:val="000000"/>
+          <w:sz w:val="24"/>
+          <w:szCs w:val="24"/>
+          <w:lang w:eastAsia="en-GB"/>
+        </w:rPr>
+        <w:t>color</w:t>
+      </w:r>
+      <w:proofErr w:type="spellEnd"/>
+      <w:r>
+        <w:rPr>
+          <w:rFonts w:eastAsia="Times New Roman" w:cstheme="minorHAnsi"/>
+          <w:color w:val="000000"/>
+          <w:sz w:val="24"/>
+          <w:szCs w:val="24"/>
+          <w:lang w:eastAsia="en-GB"/>
+        </w:rPr>
+        <w:t xml:space="preserve"> bleeding.</w:t>
+      </w:r>
+    </w:p>
+    <w:p>
+      <w:pPr>
+        <w:spacing w:after="0" w:line="276" w:lineRule="auto"/>
+        <w:rPr>
+          <w:rFonts w:eastAsia="Times New Roman" w:cstheme="minorHAnsi"/>
+          <w:sz w:val="24"/>
+          <w:szCs w:val="24"/>
+          <w:lang w:eastAsia="en-GB"/>
+        </w:rPr>
+      </w:pPr>
+    </w:p>
+    <w:p>
+      <w:pPr>
+        <w:spacing w:after="0" w:line="276" w:lineRule="auto"/>
+        <w:rPr>
+          <w:rFonts w:eastAsia="Times New Roman" w:cstheme="minorHAnsi"/>
+          <w:sz w:val="24"/>
+          <w:szCs w:val="24"/>
+          <w:lang w:eastAsia="en-GB"/>
+        </w:rPr>
+      </w:pPr>
       <w:r>
         <w:rPr>
           <w:rFonts w:eastAsia="Times New Roman" w:cstheme="minorHAnsi"/>
@@ -903,517 +1344,6 @@
           <w:szCs w:val="24"/>
           <w:lang w:eastAsia="en-GB"/>
         </w:rPr>
-        <w:t>Whitted</w:t>
-      </w:r>
-      <w:proofErr w:type="spellEnd"/>
-      <w:r>
-        <w:rPr>
-          <w:rFonts w:eastAsia="Times New Roman" w:cstheme="minorHAnsi"/>
-          <w:b/>
-          <w:bCs/>
-          <w:color w:val="000000"/>
-          <w:sz w:val="24"/>
-          <w:szCs w:val="24"/>
-          <w:lang w:eastAsia="en-GB"/>
-        </w:rPr>
-        <w:t>-style Ray Tracer</w:t>
-      </w:r>
-    </w:p>
-    <w:p>
-      <w:pPr>
-        <w:spacing w:after="0" w:line="276" w:lineRule="auto"/>
-        <w:rPr>
-          <w:rFonts w:eastAsia="Times New Roman" w:cstheme="minorHAnsi"/>
-          <w:sz w:val="24"/>
-          <w:szCs w:val="24"/>
-          <w:lang w:eastAsia="en-GB"/>
-        </w:rPr>
-      </w:pPr>
-      <w:r>
-        <w:rPr>
-          <w:rFonts w:eastAsia="Times New Roman" w:cstheme="minorHAnsi"/>
-          <w:color w:val="000000"/>
-          <w:sz w:val="24"/>
-          <w:szCs w:val="24"/>
-          <w:lang w:eastAsia="en-GB"/>
-        </w:rPr>
-        <w:t xml:space="preserve">Our goal was to eventually creating a GPU based path tracer, sadly this was not meant to be. There were a lot of engineering troubles to overcome with merging our project from assignment 2 and the OpenCL template project that was provided to us by </w:t>
-      </w:r>
-      <w:proofErr w:type="spellStart"/>
-      <w:r>
-        <w:rPr>
-          <w:rFonts w:eastAsia="Times New Roman" w:cstheme="minorHAnsi"/>
-          <w:color w:val="000000"/>
-          <w:sz w:val="24"/>
-          <w:szCs w:val="24"/>
-          <w:lang w:eastAsia="en-GB"/>
-        </w:rPr>
-        <w:t>Jacco</w:t>
-      </w:r>
-      <w:proofErr w:type="spellEnd"/>
-      <w:r>
-        <w:rPr>
-          <w:rFonts w:eastAsia="Times New Roman" w:cstheme="minorHAnsi"/>
-          <w:color w:val="000000"/>
-          <w:sz w:val="24"/>
-          <w:szCs w:val="24"/>
-          <w:lang w:eastAsia="en-GB"/>
-        </w:rPr>
-        <w:t xml:space="preserve"> </w:t>
-      </w:r>
-      <w:proofErr w:type="spellStart"/>
-      <w:r>
-        <w:rPr>
-          <w:rFonts w:eastAsia="Times New Roman" w:cstheme="minorHAnsi"/>
-          <w:color w:val="000000"/>
-          <w:sz w:val="24"/>
-          <w:szCs w:val="24"/>
-          <w:lang w:eastAsia="en-GB"/>
-        </w:rPr>
-        <w:t>Bikker</w:t>
-      </w:r>
-      <w:proofErr w:type="spellEnd"/>
-      <w:r>
-        <w:rPr>
-          <w:rFonts w:eastAsia="Times New Roman" w:cstheme="minorHAnsi"/>
-          <w:color w:val="000000"/>
-          <w:sz w:val="24"/>
-          <w:szCs w:val="24"/>
-          <w:lang w:eastAsia="en-GB"/>
-        </w:rPr>
-        <w:t xml:space="preserve">. After some help from </w:t>
-      </w:r>
-      <w:proofErr w:type="spellStart"/>
-      <w:r>
-        <w:rPr>
-          <w:rFonts w:eastAsia="Times New Roman" w:cstheme="minorHAnsi"/>
-          <w:color w:val="000000"/>
-          <w:sz w:val="24"/>
-          <w:szCs w:val="24"/>
-          <w:lang w:eastAsia="en-GB"/>
-        </w:rPr>
-        <w:t>Jacco</w:t>
-      </w:r>
-      <w:proofErr w:type="spellEnd"/>
-      <w:r>
-        <w:rPr>
-          <w:rFonts w:eastAsia="Times New Roman" w:cstheme="minorHAnsi"/>
-          <w:color w:val="000000"/>
-          <w:sz w:val="24"/>
-          <w:szCs w:val="24"/>
-          <w:lang w:eastAsia="en-GB"/>
-        </w:rPr>
-        <w:t xml:space="preserve">, the two projects were successfully merged. Development started on the </w:t>
-      </w:r>
-      <w:proofErr w:type="spellStart"/>
-      <w:r>
-        <w:rPr>
-          <w:rFonts w:eastAsia="Times New Roman" w:cstheme="minorHAnsi"/>
-          <w:color w:val="000000"/>
-          <w:sz w:val="24"/>
-          <w:szCs w:val="24"/>
-          <w:lang w:eastAsia="en-GB"/>
-        </w:rPr>
-        <w:t>Whitted</w:t>
-      </w:r>
-      <w:proofErr w:type="spellEnd"/>
-      <w:r>
-        <w:rPr>
-          <w:rFonts w:eastAsia="Times New Roman" w:cstheme="minorHAnsi"/>
-          <w:color w:val="000000"/>
-          <w:sz w:val="24"/>
-          <w:szCs w:val="24"/>
-          <w:lang w:eastAsia="en-GB"/>
-        </w:rPr>
-        <w:t xml:space="preserve"> Style Ray Tracer, with trying to get data to the GPU and finally the creation of a test kernel where pixels would light up if anything was hit. In the end, the GPU ray tracer does not run because when registering the </w:t>
-      </w:r>
-      <w:proofErr w:type="spellStart"/>
-      <w:r>
-        <w:rPr>
-          <w:rFonts w:eastAsia="Times New Roman" w:cstheme="minorHAnsi"/>
-          <w:color w:val="000000"/>
-          <w:sz w:val="24"/>
-          <w:szCs w:val="24"/>
-          <w:lang w:eastAsia="en-GB"/>
-        </w:rPr>
-        <w:t>shader</w:t>
-      </w:r>
-      <w:proofErr w:type="spellEnd"/>
-      <w:r>
-        <w:rPr>
-          <w:rFonts w:eastAsia="Times New Roman" w:cstheme="minorHAnsi"/>
-          <w:color w:val="000000"/>
-          <w:sz w:val="24"/>
-          <w:szCs w:val="24"/>
-          <w:lang w:eastAsia="en-GB"/>
-        </w:rPr>
-        <w:t xml:space="preserve">, the call to </w:t>
-      </w:r>
-      <w:proofErr w:type="spellStart"/>
-      <w:r>
-        <w:rPr>
-          <w:rFonts w:eastAsia="Times New Roman" w:cstheme="minorHAnsi"/>
-          <w:color w:val="000000"/>
-          <w:sz w:val="24"/>
-          <w:szCs w:val="24"/>
-          <w:lang w:eastAsia="en-GB"/>
-        </w:rPr>
-        <w:t>glGetUniformLocation</w:t>
-      </w:r>
-      <w:proofErr w:type="spellEnd"/>
-      <w:r>
-        <w:rPr>
-          <w:rFonts w:eastAsia="Times New Roman" w:cstheme="minorHAnsi"/>
-          <w:color w:val="000000"/>
-          <w:sz w:val="24"/>
-          <w:szCs w:val="24"/>
-          <w:lang w:eastAsia="en-GB"/>
-        </w:rPr>
-        <w:t xml:space="preserve"> in shader.cpp does not return. On the internet, no information could be found about how to fix this. There is a test kernel implemented in </w:t>
-      </w:r>
-      <w:proofErr w:type="spellStart"/>
-      <w:r>
-        <w:rPr>
-          <w:rFonts w:eastAsia="Times New Roman" w:cstheme="minorHAnsi"/>
-          <w:color w:val="000000"/>
-          <w:sz w:val="24"/>
-          <w:szCs w:val="24"/>
-          <w:lang w:eastAsia="en-GB"/>
-        </w:rPr>
-        <w:t>program.vl</w:t>
-      </w:r>
-      <w:proofErr w:type="spellEnd"/>
-      <w:r>
-        <w:rPr>
-          <w:rFonts w:eastAsia="Times New Roman" w:cstheme="minorHAnsi"/>
-          <w:color w:val="000000"/>
-          <w:sz w:val="24"/>
-          <w:szCs w:val="24"/>
-          <w:lang w:eastAsia="en-GB"/>
-        </w:rPr>
-        <w:t xml:space="preserve"> and two </w:t>
-      </w:r>
-      <w:proofErr w:type="spellStart"/>
-      <w:r>
-        <w:rPr>
-          <w:rFonts w:eastAsia="Times New Roman" w:cstheme="minorHAnsi"/>
-          <w:color w:val="000000"/>
-          <w:sz w:val="24"/>
-          <w:szCs w:val="24"/>
-          <w:lang w:eastAsia="en-GB"/>
-        </w:rPr>
-        <w:t>passthrough</w:t>
-      </w:r>
-      <w:proofErr w:type="spellEnd"/>
-      <w:r>
-        <w:rPr>
-          <w:rFonts w:eastAsia="Times New Roman" w:cstheme="minorHAnsi"/>
-          <w:color w:val="000000"/>
-          <w:sz w:val="24"/>
-          <w:szCs w:val="24"/>
-          <w:lang w:eastAsia="en-GB"/>
-        </w:rPr>
-        <w:t xml:space="preserve"> </w:t>
-      </w:r>
-      <w:proofErr w:type="spellStart"/>
-      <w:r>
-        <w:rPr>
-          <w:rFonts w:eastAsia="Times New Roman" w:cstheme="minorHAnsi"/>
-          <w:color w:val="000000"/>
-          <w:sz w:val="24"/>
-          <w:szCs w:val="24"/>
-          <w:lang w:eastAsia="en-GB"/>
-        </w:rPr>
-        <w:t>shaders</w:t>
-      </w:r>
-      <w:proofErr w:type="spellEnd"/>
-      <w:r>
-        <w:rPr>
-          <w:rFonts w:eastAsia="Times New Roman" w:cstheme="minorHAnsi"/>
-          <w:color w:val="000000"/>
-          <w:sz w:val="24"/>
-          <w:szCs w:val="24"/>
-          <w:lang w:eastAsia="en-GB"/>
-        </w:rPr>
-        <w:t xml:space="preserve"> were added to the project as well.</w:t>
-      </w:r>
-    </w:p>
-    <w:p>
-      <w:pPr>
-        <w:spacing w:after="0" w:line="276" w:lineRule="auto"/>
-        <w:rPr>
-          <w:rFonts w:eastAsia="Times New Roman" w:cstheme="minorHAnsi"/>
-          <w:sz w:val="24"/>
-          <w:szCs w:val="24"/>
-          <w:lang w:eastAsia="en-GB"/>
-        </w:rPr>
-      </w:pPr>
-    </w:p>
-    <w:p>
-      <w:pPr>
-        <w:spacing w:after="0" w:line="276" w:lineRule="auto"/>
-        <w:rPr>
-          <w:rFonts w:eastAsia="Times New Roman" w:cstheme="minorHAnsi"/>
-          <w:sz w:val="24"/>
-          <w:szCs w:val="24"/>
-          <w:lang w:eastAsia="en-GB"/>
-        </w:rPr>
-      </w:pPr>
-      <w:r>
-        <w:rPr>
-          <w:rFonts w:eastAsia="Times New Roman" w:cstheme="minorHAnsi"/>
-          <w:b/>
-          <w:bCs/>
-          <w:color w:val="000000"/>
-          <w:sz w:val="24"/>
-          <w:szCs w:val="24"/>
-          <w:lang w:eastAsia="en-GB"/>
-        </w:rPr>
-        <w:t>Scenes</w:t>
-      </w:r>
-    </w:p>
-    <w:p>
-      <w:pPr>
-        <w:spacing w:after="0" w:line="276" w:lineRule="auto"/>
-        <w:rPr>
-          <w:rFonts w:eastAsia="Times New Roman" w:cstheme="minorHAnsi"/>
-          <w:iCs/>
-          <w:color w:val="000000"/>
-          <w:sz w:val="24"/>
-          <w:szCs w:val="24"/>
-          <w:lang w:eastAsia="en-GB"/>
-        </w:rPr>
-      </w:pPr>
-      <w:r>
-        <w:rPr>
-          <w:rFonts w:eastAsia="Times New Roman" w:cstheme="minorHAnsi"/>
-          <w:iCs/>
-          <w:color w:val="000000"/>
-          <w:sz w:val="24"/>
-          <w:szCs w:val="24"/>
-          <w:lang w:eastAsia="en-GB"/>
-        </w:rPr>
-        <w:t xml:space="preserve">First of all, our scenes can be switched by editing the pre-processor directives in </w:t>
-      </w:r>
-      <w:proofErr w:type="spellStart"/>
-      <w:r>
-        <w:rPr>
-          <w:rFonts w:eastAsia="Times New Roman" w:cstheme="minorHAnsi"/>
-          <w:iCs/>
-          <w:color w:val="000000"/>
-          <w:sz w:val="24"/>
-          <w:szCs w:val="24"/>
-          <w:lang w:eastAsia="en-GB"/>
-        </w:rPr>
-        <w:t>Scene.h</w:t>
-      </w:r>
-      <w:proofErr w:type="spellEnd"/>
-      <w:r>
-        <w:rPr>
-          <w:rFonts w:eastAsia="Times New Roman" w:cstheme="minorHAnsi"/>
-          <w:iCs/>
-          <w:color w:val="000000"/>
-          <w:sz w:val="24"/>
-          <w:szCs w:val="24"/>
-          <w:lang w:eastAsia="en-GB"/>
-        </w:rPr>
-        <w:t>.</w:t>
-      </w:r>
-      <w:r>
-        <w:rPr>
-          <w:rFonts w:eastAsia="Times New Roman" w:cstheme="minorHAnsi"/>
-          <w:iCs/>
-          <w:color w:val="000000"/>
-          <w:sz w:val="24"/>
-          <w:szCs w:val="24"/>
-          <w:lang w:eastAsia="en-GB"/>
-        </w:rPr>
-        <w:br/>
-        <w:t>Note: again, the BVH pre-processor directive in Renderer.cpp should only be turned on for the BVH scene.</w:t>
-      </w:r>
-    </w:p>
-    <w:p>
-      <w:pPr>
-        <w:spacing w:after="0" w:line="276" w:lineRule="auto"/>
-        <w:rPr>
-          <w:rFonts w:eastAsia="Times New Roman" w:cstheme="minorHAnsi"/>
-          <w:sz w:val="24"/>
-          <w:szCs w:val="24"/>
-          <w:lang w:eastAsia="en-GB"/>
-        </w:rPr>
-      </w:pPr>
-      <w:r>
-        <w:rPr>
-          <w:rFonts w:eastAsia="Times New Roman" w:cstheme="minorHAnsi"/>
-          <w:i/>
-          <w:iCs/>
-          <w:color w:val="000000"/>
-          <w:sz w:val="24"/>
-          <w:szCs w:val="24"/>
-          <w:lang w:eastAsia="en-GB"/>
-        </w:rPr>
-        <w:br/>
-      </w:r>
-      <w:r>
-        <w:rPr>
-          <w:rFonts w:eastAsia="Times New Roman" w:cstheme="minorHAnsi"/>
-          <w:i/>
-          <w:iCs/>
-          <w:color w:val="000000"/>
-          <w:sz w:val="24"/>
-          <w:szCs w:val="24"/>
-          <w:lang w:eastAsia="en-GB"/>
-        </w:rPr>
-        <w:t>TUNNEL_SCENE</w:t>
-      </w:r>
-      <w:r>
-        <w:rPr>
-          <w:rFonts w:eastAsia="Times New Roman" w:cstheme="minorHAnsi"/>
-          <w:i/>
-          <w:iCs/>
-          <w:color w:val="000000"/>
-          <w:sz w:val="24"/>
-          <w:szCs w:val="24"/>
-          <w:lang w:eastAsia="en-GB"/>
-        </w:rPr>
-        <w:t xml:space="preserve"> </w:t>
-      </w:r>
-      <w:r>
-        <w:rPr>
-          <w:rFonts w:eastAsia="Times New Roman" w:cstheme="minorHAnsi"/>
-          <w:color w:val="000000"/>
-          <w:sz w:val="24"/>
-          <w:szCs w:val="24"/>
-          <w:lang w:eastAsia="en-GB"/>
-        </w:rPr>
-        <w:t xml:space="preserve">- For testing the path tracer. We created a scene that contains a single sphere, a red wall to the left, a green wall to the right and white back-wall, ceiling and floor. There </w:t>
-      </w:r>
-      <w:r>
-        <w:rPr>
-          <w:rFonts w:eastAsia="Times New Roman" w:cstheme="minorHAnsi"/>
-          <w:color w:val="000000"/>
-          <w:sz w:val="24"/>
-          <w:szCs w:val="24"/>
-          <w:lang w:eastAsia="en-GB"/>
-        </w:rPr>
-        <w:t>are</w:t>
-      </w:r>
-      <w:r>
-        <w:rPr>
-          <w:rFonts w:eastAsia="Times New Roman" w:cstheme="minorHAnsi"/>
-          <w:color w:val="000000"/>
-          <w:sz w:val="24"/>
-          <w:szCs w:val="24"/>
-          <w:lang w:eastAsia="en-GB"/>
-        </w:rPr>
-        <w:t xml:space="preserve"> two triangle light sources in the scene arranged as a rectangle in the ceiling against the back-wall.</w:t>
-      </w:r>
-      <w:r>
-        <w:rPr>
-          <w:rFonts w:eastAsia="Times New Roman" w:cstheme="minorHAnsi"/>
-          <w:color w:val="000000"/>
-          <w:sz w:val="24"/>
-          <w:szCs w:val="24"/>
-          <w:lang w:eastAsia="en-GB"/>
-        </w:rPr>
-        <w:br/>
-      </w:r>
-      <w:r>
-        <w:rPr>
-          <w:rFonts w:eastAsia="Times New Roman" w:cstheme="minorHAnsi"/>
-          <w:color w:val="000000"/>
-          <w:sz w:val="24"/>
-          <w:szCs w:val="24"/>
-          <w:lang w:eastAsia="en-GB"/>
-        </w:rPr>
-        <w:br/>
-      </w:r>
-      <w:r>
-        <w:rPr>
-          <w:rFonts w:eastAsia="Times New Roman" w:cstheme="minorHAnsi"/>
-          <w:color w:val="000000"/>
-          <w:sz w:val="24"/>
-          <w:szCs w:val="24"/>
-          <w:lang w:eastAsia="en-GB"/>
-        </w:rPr>
-        <w:t xml:space="preserve">f16_LOAD – In this scene, you can see </w:t>
-      </w:r>
-      <w:proofErr w:type="gramStart"/>
-      <w:r>
-        <w:rPr>
-          <w:rFonts w:eastAsia="Times New Roman" w:cstheme="minorHAnsi"/>
-          <w:color w:val="000000"/>
-          <w:sz w:val="24"/>
-          <w:szCs w:val="24"/>
-          <w:lang w:eastAsia="en-GB"/>
-        </w:rPr>
-        <w:t>a</w:t>
-      </w:r>
-      <w:proofErr w:type="gramEnd"/>
-      <w:r>
-        <w:rPr>
-          <w:rFonts w:eastAsia="Times New Roman" w:cstheme="minorHAnsi"/>
-          <w:color w:val="000000"/>
-          <w:sz w:val="24"/>
-          <w:szCs w:val="24"/>
-          <w:lang w:eastAsia="en-GB"/>
-        </w:rPr>
-        <w:t xml:space="preserve"> f16 model. There are also two triangles in the back to see the </w:t>
-      </w:r>
-      <w:proofErr w:type="spellStart"/>
-      <w:r>
-        <w:rPr>
-          <w:rFonts w:eastAsia="Times New Roman" w:cstheme="minorHAnsi"/>
-          <w:color w:val="000000"/>
-          <w:sz w:val="24"/>
-          <w:szCs w:val="24"/>
-          <w:lang w:eastAsia="en-GB"/>
-        </w:rPr>
-        <w:t>color</w:t>
-      </w:r>
-      <w:proofErr w:type="spellEnd"/>
-      <w:r>
-        <w:rPr>
-          <w:rFonts w:eastAsia="Times New Roman" w:cstheme="minorHAnsi"/>
-          <w:color w:val="000000"/>
-          <w:sz w:val="24"/>
-          <w:szCs w:val="24"/>
-          <w:lang w:eastAsia="en-GB"/>
-        </w:rPr>
-        <w:t xml:space="preserve"> bleeding.</w:t>
-      </w:r>
-    </w:p>
-    <w:p>
-      <w:pPr>
-        <w:spacing w:after="0" w:line="276" w:lineRule="auto"/>
-        <w:rPr>
-          <w:rFonts w:eastAsia="Times New Roman" w:cstheme="minorHAnsi"/>
-          <w:sz w:val="24"/>
-          <w:szCs w:val="24"/>
-          <w:lang w:eastAsia="en-GB"/>
-        </w:rPr>
-      </w:pPr>
-    </w:p>
-    <w:p>
-      <w:pPr>
-        <w:spacing w:after="0" w:line="276" w:lineRule="auto"/>
-        <w:rPr>
-          <w:rFonts w:eastAsia="Times New Roman" w:cstheme="minorHAnsi"/>
-          <w:sz w:val="24"/>
-          <w:szCs w:val="24"/>
-          <w:lang w:eastAsia="en-GB"/>
-        </w:rPr>
-      </w:pPr>
-      <w:r>
-        <w:rPr>
-          <w:rFonts w:eastAsia="Times New Roman" w:cstheme="minorHAnsi"/>
-          <w:b/>
-          <w:bCs/>
-          <w:color w:val="000000"/>
-          <w:sz w:val="24"/>
-          <w:szCs w:val="24"/>
-          <w:lang w:eastAsia="en-GB"/>
-        </w:rPr>
         <w:t>Division of work</w:t>
       </w:r>
     </w:p>
@@ -1593,29 +1523,7 @@
           <w:szCs w:val="24"/>
           <w:lang w:eastAsia="en-GB"/>
         </w:rPr>
-        <w:t xml:space="preserve">Russian </w:t>
-      </w:r>
-      <w:proofErr w:type="gramStart"/>
-      <w:r>
-        <w:rPr>
-          <w:rFonts w:eastAsia="Times New Roman" w:cstheme="minorHAnsi"/>
-          <w:color w:val="000000"/>
-          <w:sz w:val="24"/>
-          <w:szCs w:val="24"/>
-          <w:lang w:eastAsia="en-GB"/>
-        </w:rPr>
-        <w:t>Roulette</w:t>
-      </w:r>
-      <w:proofErr w:type="gramEnd"/>
-      <w:r>
-        <w:rPr>
-          <w:rFonts w:eastAsia="Times New Roman" w:cstheme="minorHAnsi"/>
-          <w:color w:val="000000"/>
-          <w:sz w:val="24"/>
-          <w:szCs w:val="24"/>
-          <w:lang w:eastAsia="en-GB"/>
-        </w:rPr>
-        <w:t xml:space="preserve"> </w:t>
+        <w:t xml:space="preserve">Russian Roulette </w:t>
       </w:r>
       <w:r>
         <w:rPr>
@@ -1860,7 +1768,7 @@
 </file>
 
 <file path=word/numbering.xml><?xml version="1.0" encoding="utf-8"?>
-<w:numbering xmlns:wpc="http://schemas.microsoft.com/office/word/2010/wordprocessingCanvas" xmlns:mc="http://schemas.openxmlformats.org/markup-compatibility/2006" xmlns:o="urn:schemas-microsoft-com:office:office" xmlns:r="http://schemas.openxmlformats.org/officeDocument/2006/relationships" xmlns:m="http://schemas.openxmlformats.org/officeDocument/2006/math" xmlns:v="urn:schemas-microsoft-com:vml" xmlns:wp14="http://schemas.microsoft.com/office/word/2010/wordprocessingDrawing" xmlns:wp="http://schemas.openxmlformats.org/drawingml/2006/wordprocessingDrawing" xmlns:w10="urn:schemas-microsoft-com:office:word" xmlns:w="http://schemas.openxmlformats.org/wordprocessingml/2006/main" xmlns:w14="http://schemas.microsoft.com/office/word/2010/wordml" xmlns:w15="http://schemas.microsoft.com/office/word/2012/wordml" xmlns:wpg="http://schemas.microsoft.com/office/word/2010/wordprocessingGroup" xmlns:wpi="http://schemas.microsoft.com/office/word/2010/wordprocessingInk" xmlns:wne="http://schemas.microsoft.com/office/word/2006/wordml" xmlns:wps="http://schemas.microsoft.com/office/word/2010/wordprocessingShape" mc:Ignorable="w14 w15 wp14">
+<w:numbering xmlns:wpc="http://schemas.microsoft.com/office/word/2010/wordprocessingCanvas" xmlns:cx="http://schemas.microsoft.com/office/drawing/2014/chartex" xmlns:cx1="http://schemas.microsoft.com/office/drawing/2015/9/8/chartex" xmlns:cx2="http://schemas.microsoft.com/office/drawing/2015/10/21/chartex" xmlns:mc="http://schemas.openxmlformats.org/markup-compatibility/2006" xmlns:o="urn:schemas-microsoft-com:office:office" xmlns:r="http://schemas.openxmlformats.org/officeDocument/2006/relationships" xmlns:m="http://schemas.openxmlformats.org/officeDocument/2006/math" xmlns:v="urn:schemas-microsoft-com:vml" xmlns:wp14="http://schemas.microsoft.com/office/word/2010/wordprocessingDrawing" xmlns:wp="http://schemas.openxmlformats.org/drawingml/2006/wordprocessingDrawing" xmlns:w10="urn:schemas-microsoft-com:office:word" xmlns:w="http://schemas.openxmlformats.org/wordprocessingml/2006/main" xmlns:w14="http://schemas.microsoft.com/office/word/2010/wordml" xmlns:w15="http://schemas.microsoft.com/office/word/2012/wordml" xmlns:w16se="http://schemas.microsoft.com/office/word/2015/wordml/symex" xmlns:wpg="http://schemas.microsoft.com/office/word/2010/wordprocessingGroup" xmlns:wpi="http://schemas.microsoft.com/office/word/2010/wordprocessingInk" xmlns:wne="http://schemas.microsoft.com/office/word/2006/wordml" xmlns:wps="http://schemas.microsoft.com/office/word/2010/wordprocessingShape" mc:Ignorable="w14 w15 w16se wp14">
   <w:abstractNum w:abstractNumId="0" w15:restartNumberingAfterBreak="0">
     <w:nsid w:val="384A323A"/>
     <w:multiLevelType w:val="multilevel"/>
@@ -2321,7 +2229,7 @@
 </file>
 
 <file path=word/styles.xml><?xml version="1.0" encoding="utf-8"?>
-<w:styles xmlns:mc="http://schemas.openxmlformats.org/markup-compatibility/2006" xmlns:r="http://schemas.openxmlformats.org/officeDocument/2006/relationships" xmlns:w="http://schemas.openxmlformats.org/wordprocessingml/2006/main" xmlns:w14="http://schemas.microsoft.com/office/word/2010/wordml" xmlns:w15="http://schemas.microsoft.com/office/word/2012/wordml" mc:Ignorable="w14 w15">
+<w:styles xmlns:mc="http://schemas.openxmlformats.org/markup-compatibility/2006" xmlns:r="http://schemas.openxmlformats.org/officeDocument/2006/relationships" xmlns:w="http://schemas.openxmlformats.org/wordprocessingml/2006/main" xmlns:w14="http://schemas.microsoft.com/office/word/2010/wordml" xmlns:w15="http://schemas.microsoft.com/office/word/2012/wordml" xmlns:w16se="http://schemas.microsoft.com/office/word/2015/wordml/symex" mc:Ignorable="w14 w15 w16se">
   <w:docDefaults>
     <w:rPrDefault>
       <w:rPr>
@@ -2337,7 +2245,7 @@
       </w:pPr>
     </w:pPrDefault>
   </w:docDefaults>
-  <w:latentStyles w:defLockedState="0" w:defUIPriority="99" w:defSemiHidden="0" w:defUnhideWhenUsed="0" w:defQFormat="0" w:count="371">
+  <w:latentStyles w:defLockedState="0" w:defUIPriority="99" w:defSemiHidden="0" w:defUnhideWhenUsed="0" w:defQFormat="0" w:count="372">
     <w:lsdException w:name="Normal" w:uiPriority="0" w:qFormat="1"/>
     <w:lsdException w:name="heading 1" w:uiPriority="9" w:qFormat="1"/>
     <w:lsdException w:name="heading 2" w:semiHidden="1" w:uiPriority="9" w:unhideWhenUsed="1" w:qFormat="1"/>
@@ -2443,7 +2351,6 @@
     <w:lsdException w:name="HTML Sample" w:semiHidden="1" w:unhideWhenUsed="1"/>
     <w:lsdException w:name="HTML Typewriter" w:semiHidden="1" w:unhideWhenUsed="1"/>
     <w:lsdException w:name="HTML Variable" w:semiHidden="1" w:unhideWhenUsed="1"/>
-    <w:lsdException w:name="Normal Table" w:semiHidden="1" w:unhideWhenUsed="1"/>
     <w:lsdException w:name="annotation subject" w:semiHidden="1" w:unhideWhenUsed="1"/>
     <w:lsdException w:name="No List" w:semiHidden="1" w:unhideWhenUsed="1"/>
     <w:lsdException w:name="Outline List 1" w:semiHidden="1" w:unhideWhenUsed="1"/>
@@ -2490,10 +2397,8 @@
     <w:lsdException w:name="Table Subtle 2" w:semiHidden="1" w:unhideWhenUsed="1"/>
     <w:lsdException w:name="Table Web 1" w:semiHidden="1" w:unhideWhenUsed="1"/>
     <w:lsdException w:name="Table Web 2" w:semiHidden="1" w:unhideWhenUsed="1"/>
-    <w:lsdException w:name="Table Web 3" w:semiHidden="1" w:unhideWhenUsed="1"/>
     <w:lsdException w:name="Balloon Text" w:semiHidden="1" w:unhideWhenUsed="1"/>
     <w:lsdException w:name="Table Grid" w:uiPriority="39"/>
-    <w:lsdException w:name="Table Theme" w:semiHidden="1" w:unhideWhenUsed="1"/>
     <w:lsdException w:name="Placeholder Text" w:semiHidden="1"/>
     <w:lsdException w:name="No Spacing" w:uiPriority="1" w:qFormat="1"/>
     <w:lsdException w:name="Light Shading" w:uiPriority="60"/>
@@ -2709,6 +2614,7 @@
     <w:lsdException w:name="List Table 5 Dark Accent 6" w:uiPriority="50"/>
     <w:lsdException w:name="List Table 6 Colorful Accent 6" w:uiPriority="51"/>
     <w:lsdException w:name="List Table 7 Colorful Accent 6" w:uiPriority="52"/>
+    <w:lsdException w:name="Mention" w:semiHidden="1" w:unhideWhenUsed="1"/>
   </w:latentStyles>
   <w:style w:type="paragraph" w:default="1" w:styleId="Normal">
     <w:name w:val="Normal"/>

</xml_diff>